<commit_message>
Amendments to reflection and presentation deck
</commit_message>
<xml_diff>
--- a/01_Admin/Chia_Yao_An_Kendrick-1273381F-Sng_Tian_Hao_Keith.docx
+++ b/01_Admin/Chia_Yao_An_Kendrick-1273381F-Sng_Tian_Hao_Keith.docx
@@ -864,6 +864,21 @@
                 <w:szCs w:val="24"/>
               </w:rPr>
             </w:pPr>
+            <w:r>
+              <w:rPr>
+                <w:sz w:val="24"/>
+                <w:szCs w:val="24"/>
+              </w:rPr>
+              <w:t>Difficult to piece together analyses of different datasets into a single, coherent narrative to create new insights for decision-makers. An equally important skill that should come with technical analyses.</w:t>
+            </w:r>
+          </w:p>
+          <w:p>
+            <w:pPr>
+              <w:rPr>
+                <w:sz w:val="24"/>
+                <w:szCs w:val="24"/>
+              </w:rPr>
+            </w:pPr>
           </w:p>
           <w:p>
             <w:pPr>
@@ -1067,6 +1082,13 @@
               </w:rPr>
               <w:t xml:space="preserve"> the thought process/workflow for creating visuals (e.g., examine variables and determine the type of chart to create &gt; arrange data into relevant arrays for plotting &gt; format title, axes, labels &gt; size graphs appropriately</w:t>
             </w:r>
+            <w:r>
+              <w:rPr>
+                <w:sz w:val="24"/>
+                <w:szCs w:val="24"/>
+              </w:rPr>
+              <w:t>.</w:t>
+            </w:r>
           </w:p>
           <w:p>
             <w:pPr>
@@ -1138,22 +1160,36 @@
               </w:rPr>
               <w:t xml:space="preserve"> records to just 9,561 within 20+ mins)</w:t>
             </w:r>
-          </w:p>
-          <w:p>
-            <w:pPr>
-              <w:rPr>
-                <w:sz w:val="24"/>
-                <w:szCs w:val="24"/>
-              </w:rPr>
-            </w:pPr>
-          </w:p>
-          <w:p>
-            <w:pPr>
-              <w:rPr>
-                <w:sz w:val="24"/>
-                <w:szCs w:val="24"/>
-              </w:rPr>
-            </w:pPr>
+            <w:r>
+              <w:rPr>
+                <w:sz w:val="24"/>
+                <w:szCs w:val="24"/>
+              </w:rPr>
+              <w:t>.</w:t>
+            </w:r>
+          </w:p>
+          <w:p>
+            <w:pPr>
+              <w:rPr>
+                <w:sz w:val="24"/>
+                <w:szCs w:val="24"/>
+              </w:rPr>
+            </w:pPr>
+          </w:p>
+          <w:p>
+            <w:pPr>
+              <w:rPr>
+                <w:sz w:val="24"/>
+                <w:szCs w:val="24"/>
+              </w:rPr>
+            </w:pPr>
+            <w:r>
+              <w:rPr>
+                <w:sz w:val="24"/>
+                <w:szCs w:val="24"/>
+              </w:rPr>
+              <w:t>Creating a narrative that hopefully would serve beneficial to house buyers.</w:t>
+            </w:r>
           </w:p>
           <w:p>
             <w:pPr>
@@ -5457,7 +5493,7 @@
           </w:tcPr>
           <w:p>
             <w:pPr>
-              <w:ind w:firstLineChars="200" w:firstLine="480"/>
+              <w:ind w:firstLineChars="200" w:firstLine="440"/>
               <w:rPr>
                 <w:rFonts w:ascii="Symbol" w:hAnsi="Symbol" w:cs="Calibri"/>
                 <w:color w:val="000000"/>
@@ -5466,6 +5502,16 @@
                 <w:lang w:val="en-SG" w:eastAsia="zh-CN"/>
               </w:rPr>
             </w:pPr>
+            <w:r>
+              <w:rPr>
+                <w:rFonts w:ascii="Calibri" w:hAnsi="Calibri" w:cs="Calibri"/>
+                <w:color w:val="000000"/>
+                <w:sz w:val="22"/>
+                <w:szCs w:val="22"/>
+                <w:lang w:val="en-SG" w:eastAsia="zh-CN"/>
+              </w:rPr>
+              <w:sym w:font="Wingdings 2" w:char="F052"/>
+            </w:r>
           </w:p>
         </w:tc>
         <w:tc>
@@ -5488,16 +5534,6 @@
                 <w:lang w:val="en-SG" w:eastAsia="zh-CN"/>
               </w:rPr>
             </w:pPr>
-            <w:r>
-              <w:rPr>
-                <w:rFonts w:ascii="Calibri" w:hAnsi="Calibri" w:cs="Calibri"/>
-                <w:color w:val="000000"/>
-                <w:sz w:val="22"/>
-                <w:szCs w:val="22"/>
-                <w:lang w:val="en-SG" w:eastAsia="zh-CN"/>
-              </w:rPr>
-              <w:sym w:font="Wingdings 2" w:char="F052"/>
-            </w:r>
           </w:p>
         </w:tc>
         <w:tc>
@@ -5542,26 +5578,7 @@
               <w:rPr>
                 <w:lang w:val="en-SG" w:eastAsia="zh-CN"/>
               </w:rPr>
-              <w:t>Set context of analysis</w:t>
-            </w:r>
-            <w:r>
-              <w:rPr>
-                <w:lang w:val="en-SG" w:eastAsia="zh-CN"/>
-              </w:rPr>
-              <w:t xml:space="preserve"> with identified target audience for better flow. However, analysis is only basic and to some extent haphazard as graphs for each dataset were created based on what’s available and to fulfil assignment criteria (i.e., 4 charts, ideally with little repeats). For completeness, insights for individual components and be better conceived as there are many more variables to explore</w:t>
-            </w:r>
-          </w:p>
-          <w:p>
-            <w:pPr>
-              <w:rPr>
-                <w:lang w:val="en-SG" w:eastAsia="zh-CN"/>
-              </w:rPr>
-            </w:pPr>
-            <w:r>
-              <w:rPr>
-                <w:lang w:val="en-SG" w:eastAsia="zh-CN"/>
-              </w:rPr>
-              <w:t xml:space="preserve"> </w:t>
+              <w:t>Constructed a coherent narrative, piecing together analyses of different datasets with a specific target audience. Elucidated interesting insights as well which may come in handy for decision-making.</w:t>
             </w:r>
           </w:p>
         </w:tc>
@@ -6009,28 +6026,6 @@
           <w:p>
             <w:pPr>
               <w:rPr>
-                <w:rFonts w:ascii="Calibri" w:hAnsi="Calibri" w:cs="Calibri"/>
-                <w:color w:val="000000"/>
-                <w:sz w:val="16"/>
-                <w:szCs w:val="24"/>
-                <w:lang w:val="en-SG" w:eastAsia="zh-CN"/>
-              </w:rPr>
-            </w:pPr>
-          </w:p>
-          <w:p>
-            <w:pPr>
-              <w:rPr>
-                <w:rFonts w:ascii="Calibri" w:hAnsi="Calibri" w:cs="Calibri"/>
-                <w:color w:val="000000"/>
-                <w:sz w:val="16"/>
-                <w:szCs w:val="24"/>
-                <w:lang w:val="en-SG" w:eastAsia="zh-CN"/>
-              </w:rPr>
-            </w:pPr>
-          </w:p>
-          <w:p>
-            <w:pPr>
-              <w:rPr>
                 <w:rFonts w:ascii="Symbol" w:hAnsi="Symbol" w:cs="Calibri"/>
                 <w:color w:val="000000"/>
                 <w:sz w:val="24"/>
@@ -6181,7 +6176,6 @@
                 <w:szCs w:val="24"/>
                 <w:lang w:val="en-SG" w:eastAsia="zh-CN"/>
               </w:rPr>
-              <w:lastRenderedPageBreak/>
               <w:t xml:space="preserve">I evaluate the effort that I put in to explain the </w:t>
             </w:r>
             <w:r>

</xml_diff>